<commit_message>
benerin dokumen surat pernyataan minat dan form isian kualifikasi
</commit_message>
<xml_diff>
--- a/templates/5b Surat Pernyataan Minat.docx
+++ b/templates/5b Surat Pernyataan Minat.docx
@@ -1,6 +1,6 @@
 
 <file path=word/document.xml><?xml version="1.0" encoding="utf-8"?>
-<w:document xmlns:wpc="http://schemas.microsoft.com/office/word/2010/wordprocessingCanvas" xmlns:mc="http://schemas.openxmlformats.org/markup-compatibility/2006" xmlns:o="urn:schemas-microsoft-com:office:office" xmlns:r="http://schemas.openxmlformats.org/officeDocument/2006/relationships" xmlns:m="http://schemas.openxmlformats.org/officeDocument/2006/math" xmlns:v="urn:schemas-microsoft-com:vml" xmlns:wp14="http://schemas.microsoft.com/office/word/2010/wordprocessingDrawing" xmlns:wp="http://schemas.openxmlformats.org/drawingml/2006/wordprocessingDrawing" xmlns:w10="urn:schemas-microsoft-com:office:word" xmlns:w="http://schemas.openxmlformats.org/wordprocessingml/2006/main" xmlns:w14="http://schemas.microsoft.com/office/word/2010/wordml" xmlns:wpg="http://schemas.microsoft.com/office/word/2010/wordprocessingGroup" xmlns:wpi="http://schemas.microsoft.com/office/word/2010/wordprocessingInk" xmlns:wne="http://schemas.microsoft.com/office/word/2006/wordml" xmlns:wps="http://schemas.microsoft.com/office/word/2010/wordprocessingShape" mc:Ignorable="w14 wp14">
+<w:document xmlns:ve="http://schemas.openxmlformats.org/markup-compatibility/2006" xmlns:o="urn:schemas-microsoft-com:office:office" xmlns:r="http://schemas.openxmlformats.org/officeDocument/2006/relationships" xmlns:m="http://schemas.openxmlformats.org/officeDocument/2006/math" xmlns:v="urn:schemas-microsoft-com:vml" xmlns:wp="http://schemas.openxmlformats.org/drawingml/2006/wordprocessingDrawing" xmlns:w10="urn:schemas-microsoft-com:office:word" xmlns:w="http://schemas.openxmlformats.org/wordprocessingml/2006/main" xmlns:wne="http://schemas.microsoft.com/office/word/2006/wordml">
   <w:body>
     <w:p>
       <w:pPr>
@@ -64,9 +64,10 @@
           <w:rFonts w:ascii="Arial" w:hAnsi="Arial" w:cs="Arial"/>
           <w:b/>
           <w:bCs/>
-          <w:lang w:val="sv-SE"/>
-        </w:rPr>
-        <w:t>#</w:t>
+          <w:highlight w:val="cyan"/>
+          <w:lang w:val="sv-SE"/>
+        </w:rPr>
+        <w:t>#namapengadaan</w:t>
       </w:r>
       <w:r>
         <w:rPr>
@@ -74,15 +75,16 @@
           <w:b/>
           <w:bCs/>
           <w:highlight w:val="cyan"/>
-          <w:lang w:val="sv-SE"/>
-        </w:rPr>
-        <w:t>namapengadaan</w:t>
+          <w:lang w:val="id-ID"/>
+        </w:rPr>
+        <w:t>kapital</w:t>
       </w:r>
       <w:r>
         <w:rPr>
           <w:rFonts w:ascii="Arial" w:hAnsi="Arial" w:cs="Arial"/>
           <w:b/>
           <w:bCs/>
+          <w:highlight w:val="cyan"/>
           <w:lang w:val="sv-SE"/>
         </w:rPr>
         <w:t>#</w:t>
@@ -202,21 +204,7 @@
           <w:rFonts w:ascii="Arial" w:hAnsi="Arial" w:cs="Arial"/>
           <w:lang w:val="id-ID"/>
         </w:rPr>
-        <w:t>Perorangan/Persekutuan Usaha/PT.</w:t>
-      </w:r>
-      <w:r>
-        <w:rPr>
-          <w:rFonts w:ascii="Arial" w:hAnsi="Arial" w:cs="Arial"/>
-          <w:lang w:val="sv-SE"/>
-        </w:rPr>
-        <w:t xml:space="preserve"> </w:t>
-      </w:r>
-      <w:r>
-        <w:rPr>
-          <w:rFonts w:ascii="Arial" w:hAnsi="Arial" w:cs="Arial"/>
-          <w:lang w:val="id-ID"/>
-        </w:rPr>
-        <w:t>..................</w:t>
+        <w:t>Perorangan/Persekutuan Usaha/PT...................</w:t>
       </w:r>
       <w:r>
         <w:rPr>
@@ -323,7 +311,7 @@
       <w:pPr>
         <w:pStyle w:val="BodyText"/>
         <w:rPr>
-          <w:lang w:val="sv-SE"/>
+          <w:lang w:val="id-ID"/>
         </w:rPr>
       </w:pPr>
       <w:r>
@@ -334,22 +322,16 @@
       </w:r>
       <w:r>
         <w:rPr>
-          <w:lang w:val="sv-SE"/>
-        </w:rPr>
-        <w:t>#</w:t>
-      </w:r>
-      <w:r>
-        <w:rPr>
           <w:highlight w:val="cyan"/>
           <w:lang w:val="sv-SE"/>
         </w:rPr>
-        <w:t>namapengadaan</w:t>
-      </w:r>
-      <w:r>
-        <w:rPr>
-          <w:lang w:val="sv-SE"/>
-        </w:rPr>
-        <w:t xml:space="preserve"># </w:t>
+        <w:t>#namapengadaan#</w:t>
+      </w:r>
+      <w:r>
+        <w:rPr>
+          <w:lang w:val="sv-SE"/>
+        </w:rPr>
+        <w:t xml:space="preserve"> </w:t>
       </w:r>
       <w:r>
         <w:rPr>
@@ -371,62 +353,59 @@
       </w:r>
       <w:r>
         <w:rPr>
-          <w:lang w:val="sv-SE"/>
+          <w:lang w:val="id-ID"/>
         </w:rPr>
         <w:t xml:space="preserve"> </w:t>
-      </w:r>
-      <w:r>
-        <w:rPr>
-          <w:highlight w:val="yellow"/>
-          <w:lang w:val="sv-SE"/>
-        </w:rPr>
-        <w:t>#</w:t>
-      </w:r>
-      <w:r>
-        <w:rPr>
-          <w:highlight w:val="cyan"/>
-          <w:lang w:val="sv-SE"/>
-        </w:rPr>
-        <w:t>tahun</w:t>
       </w:r>
       <w:bookmarkStart w:id="0" w:name="_GoBack"/>
       <w:bookmarkEnd w:id="0"/>
       <w:r>
         <w:rPr>
-          <w:highlight w:val="yellow"/>
-          <w:lang w:val="sv-SE"/>
-        </w:rPr>
-        <w:t>#</w:t>
-      </w:r>
-      <w:r>
-        <w:rPr>
-          <w:lang w:val="sv-SE"/>
-        </w:rPr>
-        <w:t>, maka dengan ini saya menyatakan berminat untuk mengikuti proses</w:t>
-      </w:r>
-      <w:r>
-        <w:rPr>
-          <w:lang w:val="sv-SE"/>
-        </w:rPr>
+          <w:highlight w:val="cyan"/>
+          <w:lang w:val="id-ID"/>
+        </w:rPr>
+        <w:t>#tahun#</w:t>
+      </w:r>
+      <w:r>
+        <w:rPr>
+          <w:lang w:val="sv-SE"/>
+        </w:rPr>
+        <w:t>, maka dengan ini saya menyatakan</w:t>
+      </w:r>
+      <w:r>
+        <w:rPr>
+          <w:lang w:val="sv-SE"/>
+        </w:rPr>
+        <w:t xml:space="preserve"> berminat untuk mengikuti prose</w:t>
+      </w:r>
+      <w:r>
+        <w:rPr>
+          <w:lang w:val="id-ID"/>
+        </w:rPr>
+        <w:t>s</w:t>
+      </w:r>
+      <w:r>
         <w:t xml:space="preserve"> </w:t>
       </w:r>
       <w:r>
         <w:rPr>
-          <w:lang w:val="sv-SE"/>
+          <w:lang w:val="id-ID"/>
         </w:rPr>
         <w:t xml:space="preserve"> </w:t>
       </w:r>
       <w:r>
-        <w:t>#</w:t>
-      </w:r>
-      <w:r>
         <w:rPr>
           <w:highlight w:val="cyan"/>
-        </w:rPr>
-        <w:t>namapengadaan</w:t>
-      </w:r>
-      <w:r>
-        <w:t xml:space="preserve"># </w:t>
+          <w:lang w:val="id-ID"/>
+        </w:rPr>
+        <w:t>#nama</w:t>
+      </w:r>
+      <w:r>
+        <w:rPr>
+          <w:highlight w:val="cyan"/>
+          <w:lang w:val="id-ID"/>
+        </w:rPr>
+        <w:t>pengadaan#</w:t>
       </w:r>
       <w:r>
         <w:rPr>
@@ -475,6 +454,7 @@
         <w:jc w:val="center"/>
         <w:rPr>
           <w:rFonts w:ascii="Arial" w:hAnsi="Arial" w:cs="Arial"/>
+          <w:lang w:val="id-ID"/>
         </w:rPr>
       </w:pPr>
       <w:r>
@@ -487,25 +467,14 @@
         <w:rPr>
           <w:rFonts w:ascii="Arial" w:hAnsi="Arial" w:cs="Arial"/>
         </w:rPr>
-        <w:t xml:space="preserve">, </w:t>
-      </w:r>
-      <w:r>
-        <w:rPr>
-          <w:rFonts w:ascii="Arial" w:hAnsi="Arial" w:cs="Arial"/>
-        </w:rPr>
-        <w:t>#</w:t>
-      </w:r>
-      <w:r>
-        <w:rPr>
-          <w:rFonts w:ascii="Arial" w:hAnsi="Arial" w:cs="Arial"/>
-        </w:rPr>
-        <w:t>tanggal</w:t>
-      </w:r>
-      <w:r>
-        <w:rPr>
-          <w:rFonts w:ascii="Arial" w:hAnsi="Arial" w:cs="Arial"/>
-        </w:rPr>
-        <w:t>#</w:t>
+        <w:t>,</w:t>
+      </w:r>
+      <w:r>
+        <w:rPr>
+          <w:rFonts w:ascii="Arial" w:hAnsi="Arial" w:cs="Arial"/>
+          <w:lang w:val="id-ID"/>
+        </w:rPr>
+        <w:t>................</w:t>
       </w:r>
     </w:p>
     <w:p>
@@ -539,294 +508,97 @@
           <w:rFonts w:ascii="Arial" w:hAnsi="Arial" w:cs="Arial"/>
           <w:noProof/>
         </w:rPr>
-        <mc:AlternateContent>
-          <mc:Choice Requires="wps">
-            <w:drawing>
-              <wp:anchor distT="0" distB="0" distL="114300" distR="114300" simplePos="0" relativeHeight="251659264" behindDoc="0" locked="0" layoutInCell="1" allowOverlap="1">
-                <wp:simplePos x="0" y="0"/>
-                <wp:positionH relativeFrom="column">
-                  <wp:posOffset>3771900</wp:posOffset>
-                </wp:positionH>
-                <wp:positionV relativeFrom="paragraph">
-                  <wp:posOffset>83185</wp:posOffset>
-                </wp:positionV>
-                <wp:extent cx="697230" cy="833120"/>
-                <wp:effectExtent l="9525" t="10795" r="7620" b="13335"/>
-                <wp:wrapNone/>
-                <wp:docPr id="1" name="Rectangle 1"/>
-                <wp:cNvGraphicFramePr>
-                  <a:graphicFrameLocks xmlns:a="http://schemas.openxmlformats.org/drawingml/2006/main"/>
-                </wp:cNvGraphicFramePr>
-                <a:graphic xmlns:a="http://schemas.openxmlformats.org/drawingml/2006/main">
-                  <a:graphicData uri="http://schemas.microsoft.com/office/word/2010/wordprocessingShape">
-                    <wps:wsp>
-                      <wps:cNvSpPr>
-                        <a:spLocks noChangeArrowheads="1"/>
-                      </wps:cNvSpPr>
-                      <wps:spPr bwMode="auto">
-                        <a:xfrm>
-                          <a:off x="0" y="0"/>
-                          <a:ext cx="697230" cy="833120"/>
-                        </a:xfrm>
-                        <a:prstGeom prst="rect">
-                          <a:avLst/>
-                        </a:prstGeom>
-                        <a:solidFill>
-                          <a:srgbClr val="FFFFFF"/>
-                        </a:solidFill>
-                        <a:ln w="9525">
-                          <a:solidFill>
-                            <a:srgbClr val="000000"/>
-                          </a:solidFill>
-                          <a:miter lim="800000"/>
-                          <a:headEnd/>
-                          <a:tailEnd/>
-                        </a:ln>
-                      </wps:spPr>
-                      <wps:txbx>
-                        <w:txbxContent>
-                          <w:p>
-                            <w:pPr>
-                              <w:pStyle w:val="Heading4"/>
-                              <w:rPr>
-                                <w:sz w:val="14"/>
-                                <w:szCs w:val="14"/>
-                                <w:lang w:val="id-ID"/>
-                              </w:rPr>
-                            </w:pPr>
-                          </w:p>
-                          <w:p>
-                            <w:pPr>
-                              <w:pStyle w:val="Heading4"/>
-                              <w:rPr>
-                                <w:sz w:val="14"/>
-                                <w:szCs w:val="14"/>
-                                <w:lang w:val="id-ID"/>
-                              </w:rPr>
-                            </w:pPr>
-                            <w:r>
-                              <w:rPr>
-                                <w:sz w:val="14"/>
-                                <w:szCs w:val="14"/>
-                                <w:lang w:val="id-ID"/>
-                              </w:rPr>
-                              <w:t xml:space="preserve">Ttd / </w:t>
-                            </w:r>
-                            <w:r>
-                              <w:rPr>
-                                <w:sz w:val="14"/>
-                                <w:szCs w:val="14"/>
-                                <w:lang w:val="id-ID"/>
-                              </w:rPr>
-                              <w:t>Meter</w:t>
-                            </w:r>
-                            <w:r>
-                              <w:rPr>
-                                <w:sz w:val="14"/>
-                                <w:szCs w:val="14"/>
-                              </w:rPr>
-                              <w:t xml:space="preserve">ai </w:t>
-                            </w:r>
-                            <w:r>
-                              <w:rPr>
-                                <w:sz w:val="14"/>
-                                <w:szCs w:val="14"/>
-                                <w:lang w:val="id-ID"/>
-                              </w:rPr>
-                              <w:t xml:space="preserve">    </w:t>
-                            </w:r>
-                            <w:r>
-                              <w:rPr>
-                                <w:sz w:val="14"/>
-                                <w:szCs w:val="14"/>
-                              </w:rPr>
-                              <w:t>Rp. 6000</w:t>
-                            </w:r>
-                            <w:r>
-                              <w:rPr>
-                                <w:sz w:val="14"/>
-                                <w:szCs w:val="14"/>
-                                <w:lang w:val="id-ID"/>
-                              </w:rPr>
-                              <w:t>,-</w:t>
-                            </w:r>
-                          </w:p>
-                          <w:p>
-                            <w:pPr>
-                              <w:jc w:val="center"/>
-                              <w:rPr>
-                                <w:rFonts w:ascii="Arial" w:hAnsi="Arial" w:cs="Arial"/>
-                                <w:i/>
-                                <w:sz w:val="14"/>
-                                <w:szCs w:val="14"/>
-                                <w:lang w:val="id-ID"/>
-                              </w:rPr>
-                            </w:pPr>
-                            <w:r>
-                              <w:rPr>
-                                <w:rFonts w:ascii="Arial" w:hAnsi="Arial" w:cs="Arial"/>
-                                <w:i/>
-                                <w:sz w:val="14"/>
-                                <w:szCs w:val="14"/>
-                                <w:lang w:val="id-ID"/>
-                              </w:rPr>
-                              <w:t>Tanggal dan Cap Perusahaan</w:t>
-                            </w:r>
-                          </w:p>
-                          <w:p>
-                            <w:pPr>
-                              <w:jc w:val="center"/>
-                              <w:rPr>
-                                <w:rFonts w:ascii="Arial" w:hAnsi="Arial" w:cs="Arial"/>
-                                <w:sz w:val="16"/>
-                                <w:szCs w:val="16"/>
-                              </w:rPr>
-                            </w:pPr>
-                          </w:p>
-                        </w:txbxContent>
-                      </wps:txbx>
-                      <wps:bodyPr rot="0" vert="horz" wrap="square" lIns="91440" tIns="45720" rIns="91440" bIns="45720" anchor="t" anchorCtr="0" upright="1">
-                        <a:noAutofit/>
-                      </wps:bodyPr>
-                    </wps:wsp>
-                  </a:graphicData>
-                </a:graphic>
-                <wp14:sizeRelH relativeFrom="page">
-                  <wp14:pctWidth>0</wp14:pctWidth>
-                </wp14:sizeRelH>
-                <wp14:sizeRelV relativeFrom="page">
-                  <wp14:pctHeight>0</wp14:pctHeight>
-                </wp14:sizeRelV>
-              </wp:anchor>
-            </w:drawing>
-          </mc:Choice>
-          <mc:Fallback>
-            <w:pict>
-              <v:rect id="Rectangle 1" o:spid="_x0000_s1026" style="position:absolute;left:0;text-align:left;margin-left:297pt;margin-top:6.55pt;width:54.9pt;height:65.6pt;z-index:251659264;visibility:visible;mso-wrap-style:square;mso-width-percent:0;mso-height-percent:0;mso-wrap-distance-left:9pt;mso-wrap-distance-top:0;mso-wrap-distance-right:9pt;mso-wrap-distance-bottom:0;mso-position-horizontal:absolute;mso-position-horizontal-relative:text;mso-position-vertical:absolute;mso-position-vertical-relative:text;mso-width-percent:0;mso-height-percent:0;mso-width-relative:page;mso-height-relative:page;v-text-anchor:top" o:gfxdata="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">
-                <v:textbox>
-                  <w:txbxContent>
-                    <w:p>
-                      <w:pPr>
-                        <w:pStyle w:val="Heading4"/>
-                        <w:rPr>
-                          <w:sz w:val="14"/>
-                          <w:szCs w:val="14"/>
-                          <w:lang w:val="id-ID"/>
-                        </w:rPr>
-                      </w:pPr>
-                    </w:p>
-                    <w:p>
-                      <w:pPr>
-                        <w:pStyle w:val="Heading4"/>
-                        <w:rPr>
-                          <w:sz w:val="14"/>
-                          <w:szCs w:val="14"/>
-                          <w:lang w:val="id-ID"/>
-                        </w:rPr>
-                      </w:pPr>
-                      <w:r>
-                        <w:rPr>
-                          <w:sz w:val="14"/>
-                          <w:szCs w:val="14"/>
-                          <w:lang w:val="id-ID"/>
-                        </w:rPr>
-                        <w:t xml:space="preserve">Ttd / </w:t>
-                      </w:r>
-                      <w:r>
-                        <w:rPr>
-                          <w:sz w:val="14"/>
-                          <w:szCs w:val="14"/>
-                          <w:lang w:val="id-ID"/>
-                        </w:rPr>
-                        <w:t>Meter</w:t>
-                      </w:r>
-                      <w:proofErr w:type="spellStart"/>
-                      <w:r>
-                        <w:rPr>
-                          <w:sz w:val="14"/>
-                          <w:szCs w:val="14"/>
-                        </w:rPr>
-                        <w:t>ai</w:t>
-                      </w:r>
-                      <w:proofErr w:type="spellEnd"/>
-                      <w:r>
-                        <w:rPr>
-                          <w:sz w:val="14"/>
-                          <w:szCs w:val="14"/>
-                        </w:rPr>
-                        <w:t xml:space="preserve"> </w:t>
-                      </w:r>
-                      <w:r>
-                        <w:rPr>
-                          <w:sz w:val="14"/>
-                          <w:szCs w:val="14"/>
-                          <w:lang w:val="id-ID"/>
-                        </w:rPr>
-                        <w:t xml:space="preserve">    </w:t>
-                      </w:r>
-                      <w:proofErr w:type="spellStart"/>
-                      <w:r>
-                        <w:rPr>
-                          <w:sz w:val="14"/>
-                          <w:szCs w:val="14"/>
-                        </w:rPr>
-                        <w:t>Rp</w:t>
-                      </w:r>
-                      <w:proofErr w:type="spellEnd"/>
-                      <w:r>
-                        <w:rPr>
-                          <w:sz w:val="14"/>
-                          <w:szCs w:val="14"/>
-                        </w:rPr>
-                        <w:t>. 6000</w:t>
-                      </w:r>
-                      <w:r>
-                        <w:rPr>
-                          <w:sz w:val="14"/>
-                          <w:szCs w:val="14"/>
-                          <w:lang w:val="id-ID"/>
-                        </w:rPr>
-                        <w:t>,-</w:t>
-                      </w:r>
-                    </w:p>
-                    <w:p>
-                      <w:pPr>
-                        <w:jc w:val="center"/>
-                        <w:rPr>
-                          <w:rFonts w:ascii="Arial" w:hAnsi="Arial" w:cs="Arial"/>
-                          <w:i/>
-                          <w:sz w:val="14"/>
-                          <w:szCs w:val="14"/>
-                          <w:lang w:val="id-ID"/>
-                        </w:rPr>
-                      </w:pPr>
-                      <w:r>
-                        <w:rPr>
-                          <w:rFonts w:ascii="Arial" w:hAnsi="Arial" w:cs="Arial"/>
-                          <w:i/>
-                          <w:sz w:val="14"/>
-                          <w:szCs w:val="14"/>
-                          <w:lang w:val="id-ID"/>
-                        </w:rPr>
-                        <w:t>Tanggal dan Cap Perusahaan</w:t>
-                      </w:r>
-                    </w:p>
-                    <w:p>
-                      <w:pPr>
-                        <w:jc w:val="center"/>
-                        <w:rPr>
-                          <w:rFonts w:ascii="Arial" w:hAnsi="Arial" w:cs="Arial"/>
-                          <w:sz w:val="16"/>
-                          <w:szCs w:val="16"/>
-                        </w:rPr>
-                      </w:pPr>
-                    </w:p>
-                  </w:txbxContent>
-                </v:textbox>
-              </v:rect>
-            </w:pict>
-          </mc:Fallback>
-        </mc:AlternateContent>
+        <w:pict>
+          <v:rect id="Rectangle 1" o:spid="_x0000_s1026" style="position:absolute;left:0;text-align:left;margin-left:297pt;margin-top:6.55pt;width:54.9pt;height:65.6pt;z-index:251657728;visibility:visible" o:gfxdata="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">
+            <v:textbox>
+              <w:txbxContent>
+                <w:p>
+                  <w:pPr>
+                    <w:pStyle w:val="Heading4"/>
+                    <w:rPr>
+                      <w:sz w:val="14"/>
+                      <w:szCs w:val="14"/>
+                      <w:lang w:val="id-ID"/>
+                    </w:rPr>
+                  </w:pPr>
+                </w:p>
+                <w:p>
+                  <w:pPr>
+                    <w:pStyle w:val="Heading4"/>
+                    <w:rPr>
+                      <w:sz w:val="14"/>
+                      <w:szCs w:val="14"/>
+                      <w:lang w:val="id-ID"/>
+                    </w:rPr>
+                  </w:pPr>
+                  <w:r>
+                    <w:rPr>
+                      <w:sz w:val="14"/>
+                      <w:szCs w:val="14"/>
+                      <w:lang w:val="id-ID"/>
+                    </w:rPr>
+                    <w:t xml:space="preserve">Ttd / </w:t>
+                  </w:r>
+                  <w:r>
+                    <w:rPr>
+                      <w:sz w:val="14"/>
+                      <w:szCs w:val="14"/>
+                      <w:lang w:val="id-ID"/>
+                    </w:rPr>
+                    <w:t>Meter</w:t>
+                  </w:r>
+                  <w:r>
+                    <w:rPr>
+                      <w:sz w:val="14"/>
+                      <w:szCs w:val="14"/>
+                    </w:rPr>
+                    <w:t>aiRp. 6000</w:t>
+                  </w:r>
+                  <w:r>
+                    <w:rPr>
+                      <w:sz w:val="14"/>
+                      <w:szCs w:val="14"/>
+                      <w:lang w:val="id-ID"/>
+                    </w:rPr>
+                    <w:t>,-</w:t>
+                  </w:r>
+                </w:p>
+                <w:p>
+                  <w:pPr>
+                    <w:jc w:val="center"/>
+                    <w:rPr>
+                      <w:rFonts w:ascii="Arial" w:hAnsi="Arial" w:cs="Arial"/>
+                      <w:i/>
+                      <w:sz w:val="14"/>
+                      <w:szCs w:val="14"/>
+                      <w:lang w:val="id-ID"/>
+                    </w:rPr>
+                  </w:pPr>
+                  <w:r>
+                    <w:rPr>
+                      <w:rFonts w:ascii="Arial" w:hAnsi="Arial" w:cs="Arial"/>
+                      <w:i/>
+                      <w:sz w:val="14"/>
+                      <w:szCs w:val="14"/>
+                      <w:lang w:val="id-ID"/>
+                    </w:rPr>
+                    <w:t>Tanggal dan Cap Perusahaan</w:t>
+                  </w:r>
+                </w:p>
+                <w:p>
+                  <w:pPr>
+                    <w:jc w:val="center"/>
+                    <w:rPr>
+                      <w:rFonts w:ascii="Arial" w:hAnsi="Arial" w:cs="Arial"/>
+                      <w:sz w:val="16"/>
+                      <w:szCs w:val="16"/>
+                    </w:rPr>
+                  </w:pPr>
+                </w:p>
+              </w:txbxContent>
+            </v:textbox>
+          </v:rect>
+        </w:pict>
       </w:r>
     </w:p>
     <w:p>
@@ -859,15 +631,6 @@
           <w:lang w:val="sv-SE"/>
         </w:rPr>
       </w:pPr>
-      <w:r>
-        <w:rPr>
-          <w:rFonts w:ascii="Arial" w:hAnsi="Arial" w:cs="Arial"/>
-          <w:i/>
-          <w:iCs/>
-          <w:lang w:val="sv-SE"/>
-        </w:rPr>
-        <w:t xml:space="preserve"> </w:t>
-      </w:r>
       <w:r>
         <w:rPr>
           <w:rFonts w:ascii="Arial" w:hAnsi="Arial" w:cs="Arial"/>
@@ -907,15 +670,6 @@
           <w:lang w:val="sv-SE"/>
         </w:rPr>
       </w:pPr>
-      <w:r>
-        <w:rPr>
-          <w:rFonts w:ascii="Arial" w:hAnsi="Arial" w:cs="Arial"/>
-          <w:i/>
-          <w:iCs/>
-          <w:lang w:val="sv-SE"/>
-        </w:rPr>
-        <w:t xml:space="preserve">     </w:t>
-      </w:r>
       <w:r>
         <w:rPr>
           <w:rFonts w:ascii="Arial" w:hAnsi="Arial" w:cs="Arial"/>
@@ -938,21 +692,15 @@
 </file>
 
 <file path=word/styles.xml><?xml version="1.0" encoding="utf-8"?>
-<w:styles xmlns:mc="http://schemas.openxmlformats.org/markup-compatibility/2006" xmlns:r="http://schemas.openxmlformats.org/officeDocument/2006/relationships" xmlns:w="http://schemas.openxmlformats.org/wordprocessingml/2006/main" xmlns:w14="http://schemas.microsoft.com/office/word/2010/wordml" mc:Ignorable="w14">
+<w:styles xmlns:r="http://schemas.openxmlformats.org/officeDocument/2006/relationships" xmlns:w="http://schemas.openxmlformats.org/wordprocessingml/2006/main">
   <w:docDefaults>
     <w:rPrDefault>
       <w:rPr>
-        <w:rFonts w:asciiTheme="minorHAnsi" w:eastAsiaTheme="minorHAnsi" w:hAnsiTheme="minorHAnsi" w:cstheme="minorBidi"/>
-        <w:sz w:val="22"/>
-        <w:szCs w:val="22"/>
-        <w:lang w:val="en-US" w:eastAsia="en-US" w:bidi="ar-SA"/>
+        <w:rFonts w:ascii="Calibri" w:eastAsia="Calibri" w:hAnsi="Calibri" w:cs="Times New Roman"/>
+        <w:lang w:val="id-ID" w:eastAsia="id-ID" w:bidi="ar-SA"/>
       </w:rPr>
     </w:rPrDefault>
-    <w:pPrDefault>
-      <w:pPr>
-        <w:spacing w:after="200" w:line="276" w:lineRule="auto"/>
-      </w:pPr>
-    </w:pPrDefault>
+    <w:pPrDefault/>
   </w:docDefaults>
   <w:latentStyles w:defLockedState="0" w:defUIPriority="99" w:defSemiHidden="1" w:defUnhideWhenUsed="1" w:defQFormat="0" w:count="267">
     <w:lsdException w:name="Normal" w:semiHidden="0" w:uiPriority="0" w:unhideWhenUsed="0" w:qFormat="1"/>
@@ -1097,8 +845,13 @@
     <w:name w:val="Normal"/>
     <w:qFormat/>
     <w:rsid w:val="00991336"/>
+    <w:pPr>
+      <w:spacing w:after="200" w:line="276" w:lineRule="auto"/>
+    </w:pPr>
     <w:rPr>
-      <w:rFonts w:ascii="Calibri" w:eastAsia="Calibri" w:hAnsi="Calibri" w:cs="Times New Roman"/>
+      <w:sz w:val="22"/>
+      <w:szCs w:val="22"/>
+      <w:lang w:val="en-US" w:eastAsia="en-US"/>
     </w:rPr>
   </w:style>
   <w:style w:type="paragraph" w:styleId="Heading4">
@@ -1137,262 +890,7 @@
     <w:uiPriority w:val="99"/>
     <w:semiHidden/>
     <w:unhideWhenUsed/>
-    <w:tblPr>
-      <w:tblInd w:w="0" w:type="dxa"/>
-      <w:tblCellMar>
-        <w:top w:w="0" w:type="dxa"/>
-        <w:left w:w="108" w:type="dxa"/>
-        <w:bottom w:w="0" w:type="dxa"/>
-        <w:right w:w="108" w:type="dxa"/>
-      </w:tblCellMar>
-    </w:tblPr>
-  </w:style>
-  <w:style w:type="numbering" w:default="1" w:styleId="NoList">
-    <w:name w:val="No List"/>
-    <w:uiPriority w:val="99"/>
-    <w:semiHidden/>
-    <w:unhideWhenUsed/>
-  </w:style>
-  <w:style w:type="character" w:customStyle="1" w:styleId="Heading4Char">
-    <w:name w:val="Heading 4 Char"/>
-    <w:basedOn w:val="DefaultParagraphFont"/>
-    <w:link w:val="Heading4"/>
-    <w:uiPriority w:val="9"/>
-    <w:semiHidden/>
-    <w:rsid w:val="00991336"/>
-    <w:rPr>
-      <w:rFonts w:ascii="Cambria" w:eastAsia="Times New Roman" w:hAnsi="Cambria" w:cs="Times New Roman"/>
-      <w:b/>
-      <w:bCs/>
-      <w:i/>
-      <w:iCs/>
-      <w:color w:val="4F81BD"/>
-    </w:rPr>
-  </w:style>
-  <w:style w:type="paragraph" w:styleId="BodyText">
-    <w:name w:val="Body Text"/>
-    <w:basedOn w:val="Normal"/>
-    <w:link w:val="BodyTextChar"/>
-    <w:uiPriority w:val="99"/>
-    <w:unhideWhenUsed/>
-    <w:rsid w:val="00991336"/>
-    <w:pPr>
-      <w:spacing w:after="120"/>
-    </w:pPr>
-  </w:style>
-  <w:style w:type="character" w:customStyle="1" w:styleId="BodyTextChar">
-    <w:name w:val="Body Text Char"/>
-    <w:basedOn w:val="DefaultParagraphFont"/>
-    <w:link w:val="BodyText"/>
-    <w:uiPriority w:val="99"/>
-    <w:rsid w:val="00991336"/>
-    <w:rPr>
-      <w:rFonts w:ascii="Calibri" w:eastAsia="Calibri" w:hAnsi="Calibri" w:cs="Times New Roman"/>
-    </w:rPr>
-  </w:style>
-</w:styles>
-</file>
-
-<file path=word/stylesWithEffects.xml><?xml version="1.0" encoding="utf-8"?>
-<w:styles xmlns:wpc="http://schemas.microsoft.com/office/word/2010/wordprocessingCanvas" xmlns:mc="http://schemas.openxmlformats.org/markup-compatibility/2006" xmlns:o="urn:schemas-microsoft-com:office:office" xmlns:r="http://schemas.openxmlformats.org/officeDocument/2006/relationships" xmlns:m="http://schemas.openxmlformats.org/officeDocument/2006/math" xmlns:v="urn:schemas-microsoft-com:vml" xmlns:wp14="http://schemas.microsoft.com/office/word/2010/wordprocessingDrawing" xmlns:wp="http://schemas.openxmlformats.org/drawingml/2006/wordprocessingDrawing" xmlns:w10="urn:schemas-microsoft-com:office:word" xmlns:w="http://schemas.openxmlformats.org/wordprocessingml/2006/main" xmlns:w14="http://schemas.microsoft.com/office/word/2010/wordml" xmlns:wpg="http://schemas.microsoft.com/office/word/2010/wordprocessingGroup" xmlns:wpi="http://schemas.microsoft.com/office/word/2010/wordprocessingInk" xmlns:wne="http://schemas.microsoft.com/office/word/2006/wordml" xmlns:wps="http://schemas.microsoft.com/office/word/2010/wordprocessingShape" mc:Ignorable="w14 wp14">
-  <w:docDefaults>
-    <w:rPrDefault>
-      <w:rPr>
-        <w:rFonts w:asciiTheme="minorHAnsi" w:eastAsiaTheme="minorHAnsi" w:hAnsiTheme="minorHAnsi" w:cstheme="minorBidi"/>
-        <w:sz w:val="22"/>
-        <w:szCs w:val="22"/>
-        <w:lang w:val="en-US" w:eastAsia="en-US" w:bidi="ar-SA"/>
-      </w:rPr>
-    </w:rPrDefault>
-    <w:pPrDefault>
-      <w:pPr>
-        <w:spacing w:after="200" w:line="276" w:lineRule="auto"/>
-      </w:pPr>
-    </w:pPrDefault>
-  </w:docDefaults>
-  <w:latentStyles w:defLockedState="0" w:defUIPriority="99" w:defSemiHidden="1" w:defUnhideWhenUsed="1" w:defQFormat="0" w:count="267">
-    <w:lsdException w:name="Normal" w:semiHidden="0" w:uiPriority="0" w:unhideWhenUsed="0" w:qFormat="1"/>
-    <w:lsdException w:name="heading 1" w:semiHidden="0" w:uiPriority="9" w:unhideWhenUsed="0" w:qFormat="1"/>
-    <w:lsdException w:name="heading 2" w:uiPriority="9" w:qFormat="1"/>
-    <w:lsdException w:name="heading 3" w:uiPriority="9" w:qFormat="1"/>
-    <w:lsdException w:name="heading 4" w:uiPriority="9" w:qFormat="1"/>
-    <w:lsdException w:name="heading 5" w:uiPriority="9" w:qFormat="1"/>
-    <w:lsdException w:name="heading 6" w:uiPriority="9" w:qFormat="1"/>
-    <w:lsdException w:name="heading 7" w:uiPriority="9" w:qFormat="1"/>
-    <w:lsdException w:name="heading 8" w:uiPriority="9" w:qFormat="1"/>
-    <w:lsdException w:name="heading 9" w:uiPriority="9" w:qFormat="1"/>
-    <w:lsdException w:name="toc 1" w:uiPriority="39"/>
-    <w:lsdException w:name="toc 2" w:uiPriority="39"/>
-    <w:lsdException w:name="toc 3" w:uiPriority="39"/>
-    <w:lsdException w:name="toc 4" w:uiPriority="39"/>
-    <w:lsdException w:name="toc 5" w:uiPriority="39"/>
-    <w:lsdException w:name="toc 6" w:uiPriority="39"/>
-    <w:lsdException w:name="toc 7" w:uiPriority="39"/>
-    <w:lsdException w:name="toc 8" w:uiPriority="39"/>
-    <w:lsdException w:name="toc 9" w:uiPriority="39"/>
-    <w:lsdException w:name="caption" w:uiPriority="35" w:qFormat="1"/>
-    <w:lsdException w:name="Title" w:semiHidden="0" w:uiPriority="10" w:unhideWhenUsed="0" w:qFormat="1"/>
-    <w:lsdException w:name="Default Paragraph Font" w:uiPriority="1"/>
-    <w:lsdException w:name="Subtitle" w:semiHidden="0" w:uiPriority="11" w:unhideWhenUsed="0" w:qFormat="1"/>
-    <w:lsdException w:name="Strong" w:semiHidden="0" w:uiPriority="22" w:unhideWhenUsed="0" w:qFormat="1"/>
-    <w:lsdException w:name="Emphasis" w:semiHidden="0" w:uiPriority="20" w:unhideWhenUsed="0" w:qFormat="1"/>
-    <w:lsdException w:name="Table Grid" w:semiHidden="0" w:uiPriority="59" w:unhideWhenUsed="0"/>
-    <w:lsdException w:name="Placeholder Text" w:unhideWhenUsed="0"/>
-    <w:lsdException w:name="No Spacing" w:semiHidden="0" w:uiPriority="1" w:unhideWhenUsed="0" w:qFormat="1"/>
-    <w:lsdException w:name="Light Shading" w:semiHidden="0" w:uiPriority="60" w:unhideWhenUsed="0"/>
-    <w:lsdException w:name="Light List" w:semiHidden="0" w:uiPriority="61" w:unhideWhenUsed="0"/>
-    <w:lsdException w:name="Light Grid" w:semiHidden="0" w:uiPriority="62" w:unhideWhenUsed="0"/>
-    <w:lsdException w:name="Medium Shading 1" w:semiHidden="0" w:uiPriority="63" w:unhideWhenUsed="0"/>
-    <w:lsdException w:name="Medium Shading 2" w:semiHidden="0" w:uiPriority="64" w:unhideWhenUsed="0"/>
-    <w:lsdException w:name="Medium List 1" w:semiHidden="0" w:uiPriority="65" w:unhideWhenUsed="0"/>
-    <w:lsdException w:name="Medium List 2" w:semiHidden="0" w:uiPriority="66" w:unhideWhenUsed="0"/>
-    <w:lsdException w:name="Medium Grid 1" w:semiHidden="0" w:uiPriority="67" w:unhideWhenUsed="0"/>
-    <w:lsdException w:name="Medium Grid 2" w:semiHidden="0" w:uiPriority="68" w:unhideWhenUsed="0"/>
-    <w:lsdException w:name="Medium Grid 3" w:semiHidden="0" w:uiPriority="69" w:unhideWhenUsed="0"/>
-    <w:lsdException w:name="Dark List" w:semiHidden="0" w:uiPriority="70" w:unhideWhenUsed="0"/>
-    <w:lsdException w:name="Colorful Shading" w:semiHidden="0" w:uiPriority="71" w:unhideWhenUsed="0"/>
-    <w:lsdException w:name="Colorful List" w:semiHidden="0" w:uiPriority="72" w:unhideWhenUsed="0"/>
-    <w:lsdException w:name="Colorful Grid" w:semiHidden="0" w:uiPriority="73" w:unhideWhenUsed="0"/>
-    <w:lsdException w:name="Light Shading Accent 1" w:semiHidden="0" w:uiPriority="60" w:unhideWhenUsed="0"/>
-    <w:lsdException w:name="Light List Accent 1" w:semiHidden="0" w:uiPriority="61" w:unhideWhenUsed="0"/>
-    <w:lsdException w:name="Light Grid Accent 1" w:semiHidden="0" w:uiPriority="62" w:unhideWhenUsed="0"/>
-    <w:lsdException w:name="Medium Shading 1 Accent 1" w:semiHidden="0" w:uiPriority="63" w:unhideWhenUsed="0"/>
-    <w:lsdException w:name="Medium Shading 2 Accent 1" w:semiHidden="0" w:uiPriority="64" w:unhideWhenUsed="0"/>
-    <w:lsdException w:name="Medium List 1 Accent 1" w:semiHidden="0" w:uiPriority="65" w:unhideWhenUsed="0"/>
-    <w:lsdException w:name="Revision" w:unhideWhenUsed="0"/>
-    <w:lsdException w:name="List Paragraph" w:semiHidden="0" w:uiPriority="34" w:unhideWhenUsed="0" w:qFormat="1"/>
-    <w:lsdException w:name="Quote" w:semiHidden="0" w:uiPriority="29" w:unhideWhenUsed="0" w:qFormat="1"/>
-    <w:lsdException w:name="Intense Quote" w:semiHidden="0" w:uiPriority="30" w:unhideWhenUsed="0" w:qFormat="1"/>
-    <w:lsdException w:name="Medium List 2 Accent 1" w:semiHidden="0" w:uiPriority="66" w:unhideWhenUsed="0"/>
-    <w:lsdException w:name="Medium Grid 1 Accent 1" w:semiHidden="0" w:uiPriority="67" w:unhideWhenUsed="0"/>
-    <w:lsdException w:name="Medium Grid 2 Accent 1" w:semiHidden="0" w:uiPriority="68" w:unhideWhenUsed="0"/>
-    <w:lsdException w:name="Medium Grid 3 Accent 1" w:semiHidden="0" w:uiPriority="69" w:unhideWhenUsed="0"/>
-    <w:lsdException w:name="Dark List Accent 1" w:semiHidden="0" w:uiPriority="70" w:unhideWhenUsed="0"/>
-    <w:lsdException w:name="Colorful Shading Accent 1" w:semiHidden="0" w:uiPriority="71" w:unhideWhenUsed="0"/>
-    <w:lsdException w:name="Colorful List Accent 1" w:semiHidden="0" w:uiPriority="72" w:unhideWhenUsed="0"/>
-    <w:lsdException w:name="Colorful Grid Accent 1" w:semiHidden="0" w:uiPriority="73" w:unhideWhenUsed="0"/>
-    <w:lsdException w:name="Light Shading Accent 2" w:semiHidden="0" w:uiPriority="60" w:unhideWhenUsed="0"/>
-    <w:lsdException w:name="Light List Accent 2" w:semiHidden="0" w:uiPriority="61" w:unhideWhenUsed="0"/>
-    <w:lsdException w:name="Light Grid Accent 2" w:semiHidden="0" w:uiPriority="62" w:unhideWhenUsed="0"/>
-    <w:lsdException w:name="Medium Shading 1 Accent 2" w:semiHidden="0" w:uiPriority="63" w:unhideWhenUsed="0"/>
-    <w:lsdException w:name="Medium Shading 2 Accent 2" w:semiHidden="0" w:uiPriority="64" w:unhideWhenUsed="0"/>
-    <w:lsdException w:name="Medium List 1 Accent 2" w:semiHidden="0" w:uiPriority="65" w:unhideWhenUsed="0"/>
-    <w:lsdException w:name="Medium List 2 Accent 2" w:semiHidden="0" w:uiPriority="66" w:unhideWhenUsed="0"/>
-    <w:lsdException w:name="Medium Grid 1 Accent 2" w:semiHidden="0" w:uiPriority="67" w:unhideWhenUsed="0"/>
-    <w:lsdException w:name="Medium Grid 2 Accent 2" w:semiHidden="0" w:uiPriority="68" w:unhideWhenUsed="0"/>
-    <w:lsdException w:name="Medium Grid 3 Accent 2" w:semiHidden="0" w:uiPriority="69" w:unhideWhenUsed="0"/>
-    <w:lsdException w:name="Dark List Accent 2" w:semiHidden="0" w:uiPriority="70" w:unhideWhenUsed="0"/>
-    <w:lsdException w:name="Colorful Shading Accent 2" w:semiHidden="0" w:uiPriority="71" w:unhideWhenUsed="0"/>
-    <w:lsdException w:name="Colorful List Accent 2" w:semiHidden="0" w:uiPriority="72" w:unhideWhenUsed="0"/>
-    <w:lsdException w:name="Colorful Grid Accent 2" w:semiHidden="0" w:uiPriority="73" w:unhideWhenUsed="0"/>
-    <w:lsdException w:name="Light Shading Accent 3" w:semiHidden="0" w:uiPriority="60" w:unhideWhenUsed="0"/>
-    <w:lsdException w:name="Light List Accent 3" w:semiHidden="0" w:uiPriority="61" w:unhideWhenUsed="0"/>
-    <w:lsdException w:name="Light Grid Accent 3" w:semiHidden="0" w:uiPriority="62" w:unhideWhenUsed="0"/>
-    <w:lsdException w:name="Medium Shading 1 Accent 3" w:semiHidden="0" w:uiPriority="63" w:unhideWhenUsed="0"/>
-    <w:lsdException w:name="Medium Shading 2 Accent 3" w:semiHidden="0" w:uiPriority="64" w:unhideWhenUsed="0"/>
-    <w:lsdException w:name="Medium List 1 Accent 3" w:semiHidden="0" w:uiPriority="65" w:unhideWhenUsed="0"/>
-    <w:lsdException w:name="Medium List 2 Accent 3" w:semiHidden="0" w:uiPriority="66" w:unhideWhenUsed="0"/>
-    <w:lsdException w:name="Medium Grid 1 Accent 3" w:semiHidden="0" w:uiPriority="67" w:unhideWhenUsed="0"/>
-    <w:lsdException w:name="Medium Grid 2 Accent 3" w:semiHidden="0" w:uiPriority="68" w:unhideWhenUsed="0"/>
-    <w:lsdException w:name="Medium Grid 3 Accent 3" w:semiHidden="0" w:uiPriority="69" w:unhideWhenUsed="0"/>
-    <w:lsdException w:name="Dark List Accent 3" w:semiHidden="0" w:uiPriority="70" w:unhideWhenUsed="0"/>
-    <w:lsdException w:name="Colorful Shading Accent 3" w:semiHidden="0" w:uiPriority="71" w:unhideWhenUsed="0"/>
-    <w:lsdException w:name="Colorful List Accent 3" w:semiHidden="0" w:uiPriority="72" w:unhideWhenUsed="0"/>
-    <w:lsdException w:name="Colorful Grid Accent 3" w:semiHidden="0" w:uiPriority="73" w:unhideWhenUsed="0"/>
-    <w:lsdException w:name="Light Shading Accent 4" w:semiHidden="0" w:uiPriority="60" w:unhideWhenUsed="0"/>
-    <w:lsdException w:name="Light List Accent 4" w:semiHidden="0" w:uiPriority="61" w:unhideWhenUsed="0"/>
-    <w:lsdException w:name="Light Grid Accent 4" w:semiHidden="0" w:uiPriority="62" w:unhideWhenUsed="0"/>
-    <w:lsdException w:name="Medium Shading 1 Accent 4" w:semiHidden="0" w:uiPriority="63" w:unhideWhenUsed="0"/>
-    <w:lsdException w:name="Medium Shading 2 Accent 4" w:semiHidden="0" w:uiPriority="64" w:unhideWhenUsed="0"/>
-    <w:lsdException w:name="Medium List 1 Accent 4" w:semiHidden="0" w:uiPriority="65" w:unhideWhenUsed="0"/>
-    <w:lsdException w:name="Medium List 2 Accent 4" w:semiHidden="0" w:uiPriority="66" w:unhideWhenUsed="0"/>
-    <w:lsdException w:name="Medium Grid 1 Accent 4" w:semiHidden="0" w:uiPriority="67" w:unhideWhenUsed="0"/>
-    <w:lsdException w:name="Medium Grid 2 Accent 4" w:semiHidden="0" w:uiPriority="68" w:unhideWhenUsed="0"/>
-    <w:lsdException w:name="Medium Grid 3 Accent 4" w:semiHidden="0" w:uiPriority="69" w:unhideWhenUsed="0"/>
-    <w:lsdException w:name="Dark List Accent 4" w:semiHidden="0" w:uiPriority="70" w:unhideWhenUsed="0"/>
-    <w:lsdException w:name="Colorful Shading Accent 4" w:semiHidden="0" w:uiPriority="71" w:unhideWhenUsed="0"/>
-    <w:lsdException w:name="Colorful List Accent 4" w:semiHidden="0" w:uiPriority="72" w:unhideWhenUsed="0"/>
-    <w:lsdException w:name="Colorful Grid Accent 4" w:semiHidden="0" w:uiPriority="73" w:unhideWhenUsed="0"/>
-    <w:lsdException w:name="Light Shading Accent 5" w:semiHidden="0" w:uiPriority="60" w:unhideWhenUsed="0"/>
-    <w:lsdException w:name="Light List Accent 5" w:semiHidden="0" w:uiPriority="61" w:unhideWhenUsed="0"/>
-    <w:lsdException w:name="Light Grid Accent 5" w:semiHidden="0" w:uiPriority="62" w:unhideWhenUsed="0"/>
-    <w:lsdException w:name="Medium Shading 1 Accent 5" w:semiHidden="0" w:uiPriority="63" w:unhideWhenUsed="0"/>
-    <w:lsdException w:name="Medium Shading 2 Accent 5" w:semiHidden="0" w:uiPriority="64" w:unhideWhenUsed="0"/>
-    <w:lsdException w:name="Medium List 1 Accent 5" w:semiHidden="0" w:uiPriority="65" w:unhideWhenUsed="0"/>
-    <w:lsdException w:name="Medium List 2 Accent 5" w:semiHidden="0" w:uiPriority="66" w:unhideWhenUsed="0"/>
-    <w:lsdException w:name="Medium Grid 1 Accent 5" w:semiHidden="0" w:uiPriority="67" w:unhideWhenUsed="0"/>
-    <w:lsdException w:name="Medium Grid 2 Accent 5" w:semiHidden="0" w:uiPriority="68" w:unhideWhenUsed="0"/>
-    <w:lsdException w:name="Medium Grid 3 Accent 5" w:semiHidden="0" w:uiPriority="69" w:unhideWhenUsed="0"/>
-    <w:lsdException w:name="Dark List Accent 5" w:semiHidden="0" w:uiPriority="70" w:unhideWhenUsed="0"/>
-    <w:lsdException w:name="Colorful Shading Accent 5" w:semiHidden="0" w:uiPriority="71" w:unhideWhenUsed="0"/>
-    <w:lsdException w:name="Colorful List Accent 5" w:semiHidden="0" w:uiPriority="72" w:unhideWhenUsed="0"/>
-    <w:lsdException w:name="Colorful Grid Accent 5" w:semiHidden="0" w:uiPriority="73" w:unhideWhenUsed="0"/>
-    <w:lsdException w:name="Light Shading Accent 6" w:semiHidden="0" w:uiPriority="60" w:unhideWhenUsed="0"/>
-    <w:lsdException w:name="Light List Accent 6" w:semiHidden="0" w:uiPriority="61" w:unhideWhenUsed="0"/>
-    <w:lsdException w:name="Light Grid Accent 6" w:semiHidden="0" w:uiPriority="62" w:unhideWhenUsed="0"/>
-    <w:lsdException w:name="Medium Shading 1 Accent 6" w:semiHidden="0" w:uiPriority="63" w:unhideWhenUsed="0"/>
-    <w:lsdException w:name="Medium Shading 2 Accent 6" w:semiHidden="0" w:uiPriority="64" w:unhideWhenUsed="0"/>
-    <w:lsdException w:name="Medium List 1 Accent 6" w:semiHidden="0" w:uiPriority="65" w:unhideWhenUsed="0"/>
-    <w:lsdException w:name="Medium List 2 Accent 6" w:semiHidden="0" w:uiPriority="66" w:unhideWhenUsed="0"/>
-    <w:lsdException w:name="Medium Grid 1 Accent 6" w:semiHidden="0" w:uiPriority="67" w:unhideWhenUsed="0"/>
-    <w:lsdException w:name="Medium Grid 2 Accent 6" w:semiHidden="0" w:uiPriority="68" w:unhideWhenUsed="0"/>
-    <w:lsdException w:name="Medium Grid 3 Accent 6" w:semiHidden="0" w:uiPriority="69" w:unhideWhenUsed="0"/>
-    <w:lsdException w:name="Dark List Accent 6" w:semiHidden="0" w:uiPriority="70" w:unhideWhenUsed="0"/>
-    <w:lsdException w:name="Colorful Shading Accent 6" w:semiHidden="0" w:uiPriority="71" w:unhideWhenUsed="0"/>
-    <w:lsdException w:name="Colorful List Accent 6" w:semiHidden="0" w:uiPriority="72" w:unhideWhenUsed="0"/>
-    <w:lsdException w:name="Colorful Grid Accent 6" w:semiHidden="0" w:uiPriority="73" w:unhideWhenUsed="0"/>
-    <w:lsdException w:name="Subtle Emphasis" w:semiHidden="0" w:uiPriority="19" w:unhideWhenUsed="0" w:qFormat="1"/>
-    <w:lsdException w:name="Intense Emphasis" w:semiHidden="0" w:uiPriority="21" w:unhideWhenUsed="0" w:qFormat="1"/>
-    <w:lsdException w:name="Subtle Reference" w:semiHidden="0" w:uiPriority="31" w:unhideWhenUsed="0" w:qFormat="1"/>
-    <w:lsdException w:name="Intense Reference" w:semiHidden="0" w:uiPriority="32" w:unhideWhenUsed="0" w:qFormat="1"/>
-    <w:lsdException w:name="Book Title" w:semiHidden="0" w:uiPriority="33" w:unhideWhenUsed="0" w:qFormat="1"/>
-    <w:lsdException w:name="Bibliography" w:uiPriority="37"/>
-    <w:lsdException w:name="TOC Heading" w:uiPriority="39" w:qFormat="1"/>
-  </w:latentStyles>
-  <w:style w:type="paragraph" w:default="1" w:styleId="Normal">
-    <w:name w:val="Normal"/>
     <w:qFormat/>
-    <w:rsid w:val="00991336"/>
-    <w:rPr>
-      <w:rFonts w:ascii="Calibri" w:eastAsia="Calibri" w:hAnsi="Calibri" w:cs="Times New Roman"/>
-    </w:rPr>
-  </w:style>
-  <w:style w:type="paragraph" w:styleId="Heading4">
-    <w:name w:val="heading 4"/>
-    <w:basedOn w:val="Normal"/>
-    <w:next w:val="Normal"/>
-    <w:link w:val="Heading4Char"/>
-    <w:uiPriority w:val="9"/>
-    <w:semiHidden/>
-    <w:unhideWhenUsed/>
-    <w:qFormat/>
-    <w:rsid w:val="00991336"/>
-    <w:pPr>
-      <w:keepNext/>
-      <w:keepLines/>
-      <w:spacing w:before="200" w:after="0"/>
-      <w:outlineLvl w:val="3"/>
-    </w:pPr>
-    <w:rPr>
-      <w:rFonts w:ascii="Cambria" w:eastAsia="Times New Roman" w:hAnsi="Cambria"/>
-      <w:b/>
-      <w:bCs/>
-      <w:i/>
-      <w:iCs/>
-      <w:color w:val="4F81BD"/>
-    </w:rPr>
-  </w:style>
-  <w:style w:type="character" w:default="1" w:styleId="DefaultParagraphFont">
-    <w:name w:val="Default Paragraph Font"/>
-    <w:uiPriority w:val="1"/>
-    <w:semiHidden/>
-    <w:unhideWhenUsed/>
-  </w:style>
-  <w:style w:type="table" w:default="1" w:styleId="TableNormal">
-    <w:name w:val="Normal Table"/>
-    <w:uiPriority w:val="99"/>
-    <w:semiHidden/>
-    <w:unhideWhenUsed/>
     <w:tblPr>
       <w:tblInd w:w="0" w:type="dxa"/>
       <w:tblCellMar>
@@ -1524,7 +1022,6 @@
         <a:font script="Mong" typeface="Mongolian Baiti"/>
         <a:font script="Viet" typeface="Times New Roman"/>
         <a:font script="Uigh" typeface="Microsoft Uighur"/>
-        <a:font script="Geor" typeface="Sylfaen"/>
       </a:majorFont>
       <a:minorFont>
         <a:latin typeface="Calibri"/>
@@ -1559,7 +1056,6 @@
         <a:font script="Mong" typeface="Mongolian Baiti"/>
         <a:font script="Viet" typeface="Arial"/>
         <a:font script="Uigh" typeface="Microsoft Uighur"/>
-        <a:font script="Geor" typeface="Sylfaen"/>
       </a:minorFont>
     </a:fontScheme>
     <a:fmtScheme name="Office">

</xml_diff>